<commit_message>
Guardar automáticamente el commit P11 jue jun 18 09:53:27 -05 2020
</commit_message>
<xml_diff>
--- a/Cancionero .docx/Adorar al cordero Santo.docx
+++ b/Cancionero .docx/Adorar al cordero Santo.docx
@@ -21,7 +21,6 @@
         <w:textAlignment w:val="auto"/>
         <w:outlineLvl w:val="0"/>
       </w:pPr>
-      <w:bookmarkStart w:id="0" w:name="_GoBack"/>
       <w:r>
         <w:rPr>
           <w:rFonts w:hint="default" w:ascii="Anka/Coder Narrow" w:hAnsi="Anka/Coder Narrow" w:eastAsia="Courier 10 Pitch" w:cs="Consolas"/>
@@ -34,10 +33,13 @@
         <w:t>Adorad al Cordero Santo</w:t>
       </w:r>
     </w:p>
-    <w:bookmarkEnd w:id="0"/>
-    <w:p>
-      <w:pPr>
-        <w:ind w:left="0" w:right="0" w:firstLine="0"/>
+    <w:p>
+      <w:pPr>
+        <w:ind w:left="0" w:right="0" w:firstLine="0"/>
+        <w:rPr>
+          <w:rFonts w:hint="default"/>
+          <w:lang w:val="es"/>
+        </w:rPr>
       </w:pPr>
       <w:r>
         <w:rPr>
@@ -48,7 +50,19 @@
           <w:sz w:val="20"/>
           <w:szCs w:val="20"/>
         </w:rPr>
-        <w:t>Alas de Aguila</w:t>
+        <w:t xml:space="preserve">Alas de </w:t>
+      </w:r>
+      <w:r>
+        <w:rPr>
+          <w:rFonts w:hint="default" w:ascii="Anka/Coder Narrow" w:hAnsi="Anka/Coder Narrow" w:eastAsia="Courier 10 Pitch" w:cs="Consolas"/>
+          <w:b/>
+          <w:bCs/>
+          <w:color w:val="FF0000"/>
+          <w:sz w:val="20"/>
+          <w:szCs w:val="20"/>
+          <w:lang w:val="es"/>
+        </w:rPr>
+        <w:t>Águila</w:t>
       </w:r>
     </w:p>
     <w:p>
@@ -130,21 +144,23 @@
         </w:rPr>
         <w:t>C#m           F#m</w:t>
       </w:r>
-    </w:p>
-    <w:p>
-      <w:pPr>
-        <w:ind w:left="0" w:right="0" w:firstLine="0"/>
-      </w:pPr>
-      <w:r>
-        <w:rPr>
-          <w:rFonts w:hint="default" w:ascii="Anka/Coder Narrow" w:hAnsi="Anka/Coder Narrow" w:eastAsia="Courier 10 Pitch" w:cs="Consolas"/>
-          <w:b w:val="0"/>
-          <w:bCs w:val="0"/>
-          <w:color w:val="000000"/>
-          <w:sz w:val="20"/>
-          <w:szCs w:val="20"/>
-        </w:rPr>
-        <w:t>Adorad al Cordero Santo!</w:t>
+      <w:bookmarkStart w:id="0" w:name="_GoBack"/>
+      <w:bookmarkEnd w:id="0"/>
+    </w:p>
+    <w:p>
+      <w:pPr>
+        <w:ind w:left="0" w:right="0" w:firstLine="0"/>
+      </w:pPr>
+      <w:r>
+        <w:rPr>
+          <w:rFonts w:hint="default" w:ascii="Anka/Coder Narrow" w:hAnsi="Anka/Coder Narrow" w:eastAsia="Courier 10 Pitch" w:cs="Consolas"/>
+          <w:b w:val="0"/>
+          <w:bCs w:val="0"/>
+          <w:color w:val="000000"/>
+          <w:sz w:val="20"/>
+          <w:szCs w:val="20"/>
+        </w:rPr>
+        <w:t>Adorad al Cordero Santo</w:t>
       </w:r>
     </w:p>
     <w:p>
@@ -176,7 +192,7 @@
           <w:sz w:val="20"/>
           <w:szCs w:val="20"/>
         </w:rPr>
-        <w:t>Adorad a Jesús!</w:t>
+        <w:t>Adorad a Jesús</w:t>
       </w:r>
     </w:p>
     <w:p>
@@ -304,7 +320,7 @@
           <w:sz w:val="20"/>
           <w:szCs w:val="20"/>
         </w:rPr>
-        <w:t>ante su trono con gozo!</w:t>
+        <w:t>ante su trono con gozo</w:t>
       </w:r>
     </w:p>
     <w:p>

</xml_diff>